<commit_message>
feat: Implement initial client-server architecture for a real-time collaborative pixel drawing application.
</commit_message>
<xml_diff>
--- a/Technique_Et_Donnees.docx
+++ b/Technique_Et_Donnees.docx
@@ -1272,8 +1272,14 @@
           <w:numId w:val="17"/>
         </w:numPr>
         <w:spacing w:after="0" w:line="276" w:lineRule="auto"/>
-      </w:pPr>
-      <w:r>
+        <w:rPr>
+          <w:highlight w:val="green"/>
+        </w:rPr>
+      </w:pPr>
+      <w:r>
+        <w:rPr>
+          <w:highlight w:val="green"/>
+        </w:rPr>
         <w:t>Créer la palette de couleurs (7 + blanc(gomme))</w:t>
       </w:r>
     </w:p>
@@ -1284,8 +1290,14 @@
           <w:numId w:val="17"/>
         </w:numPr>
         <w:spacing w:after="0" w:line="276" w:lineRule="auto"/>
-      </w:pPr>
-      <w:r>
+        <w:rPr>
+          <w:highlight w:val="green"/>
+        </w:rPr>
+      </w:pPr>
+      <w:r>
+        <w:rPr>
+          <w:highlight w:val="green"/>
+        </w:rPr>
         <w:t>Changer de couleur un pixel</w:t>
       </w:r>
     </w:p>
@@ -1297,14 +1309,21 @@
           <w:numId w:val="18"/>
         </w:numPr>
         <w:spacing w:after="0" w:line="276" w:lineRule="auto"/>
-      </w:pPr>
-      <w:r>
+        <w:rPr>
+          <w:highlight w:val="green"/>
+        </w:rPr>
+      </w:pPr>
+      <w:r>
+        <w:rPr>
+          <w:highlight w:val="green"/>
+        </w:rPr>
         <w:t xml:space="preserve">: </w:t>
       </w:r>
       <w:r>
         <w:rPr>
           <w:b/>
           <w:bCs/>
+          <w:highlight w:val="green"/>
         </w:rPr>
         <w:t>Le Multijoueur (V1)</w:t>
       </w:r>
@@ -1316,8 +1335,14 @@
           <w:numId w:val="17"/>
         </w:numPr>
         <w:spacing w:after="0" w:line="276" w:lineRule="auto"/>
-      </w:pPr>
-      <w:r>
+        <w:rPr>
+          <w:highlight w:val="green"/>
+        </w:rPr>
+      </w:pPr>
+      <w:r>
+        <w:rPr>
+          <w:highlight w:val="green"/>
+        </w:rPr>
         <w:t>Connecter le clic au serveur.</w:t>
       </w:r>
     </w:p>
@@ -1328,8 +1353,14 @@
           <w:numId w:val="17"/>
         </w:numPr>
         <w:spacing w:after="0" w:line="276" w:lineRule="auto"/>
-      </w:pPr>
-      <w:r>
+        <w:rPr>
+          <w:highlight w:val="green"/>
+        </w:rPr>
+      </w:pPr>
+      <w:r>
+        <w:rPr>
+          <w:highlight w:val="green"/>
+        </w:rPr>
         <w:t>Tester avec deux onglets ouverts</w:t>
       </w:r>
     </w:p>
@@ -6379,8 +6410,10 @@
     <w:rsid w:val="00061BA9"/>
     <w:rsid w:val="00091AED"/>
     <w:rsid w:val="00225D2C"/>
+    <w:rsid w:val="002C593A"/>
     <w:rsid w:val="002C5A7C"/>
     <w:rsid w:val="005335C0"/>
+    <w:rsid w:val="008009AE"/>
     <w:rsid w:val="0087190E"/>
     <w:rsid w:val="009C1D87"/>
     <w:rsid w:val="00B1340F"/>

</xml_diff>

<commit_message>
Chat presque terminé, test a la maison
</commit_message>
<xml_diff>
--- a/Technique_Et_Donnees.docx
+++ b/Technique_Et_Donnees.docx
@@ -1440,11 +1440,15 @@
           <w:numId w:val="19"/>
         </w:numPr>
         <w:spacing w:after="0" w:line="276" w:lineRule="auto"/>
-      </w:pPr>
-      <w:r>
-        <w:rPr>
-          <w:b/>
-          <w:bCs/>
+        <w:rPr>
+          <w:highlight w:val="green"/>
+        </w:rPr>
+      </w:pPr>
+      <w:r>
+        <w:rPr>
+          <w:b/>
+          <w:bCs/>
+          <w:highlight w:val="green"/>
         </w:rPr>
         <w:t xml:space="preserve">Les Rooms </w:t>
       </w:r>
@@ -1456,8 +1460,14 @@
           <w:numId w:val="19"/>
         </w:numPr>
         <w:spacing w:after="0" w:line="276" w:lineRule="auto"/>
-      </w:pPr>
-      <w:r>
+        <w:rPr>
+          <w:highlight w:val="green"/>
+        </w:rPr>
+      </w:pPr>
+      <w:r>
+        <w:rPr>
+          <w:highlight w:val="green"/>
+        </w:rPr>
         <w:t xml:space="preserve">Modifier le serveur pour qu'il gère plusieurs grilles en mémoire </w:t>
       </w:r>
     </w:p>
@@ -1468,8 +1478,14 @@
           <w:numId w:val="19"/>
         </w:numPr>
         <w:spacing w:after="0" w:line="276" w:lineRule="auto"/>
-      </w:pPr>
-      <w:r>
+        <w:rPr>
+          <w:highlight w:val="green"/>
+        </w:rPr>
+      </w:pPr>
+      <w:r>
+        <w:rPr>
+          <w:highlight w:val="green"/>
+        </w:rPr>
         <w:t>Faire marcher la commande socket.join(roomId) : séparer les joueurs dans des canaux différents.</w:t>
       </w:r>
     </w:p>
@@ -1480,11 +1496,15 @@
           <w:numId w:val="19"/>
         </w:numPr>
         <w:spacing w:after="0" w:line="276" w:lineRule="auto"/>
-      </w:pPr>
-      <w:r>
-        <w:rPr>
-          <w:b/>
-          <w:bCs/>
+        <w:rPr>
+          <w:highlight w:val="green"/>
+        </w:rPr>
+      </w:pPr>
+      <w:r>
+        <w:rPr>
+          <w:b/>
+          <w:bCs/>
+          <w:highlight w:val="green"/>
         </w:rPr>
         <w:t>La Liste Publique</w:t>
       </w:r>
@@ -1496,8 +1516,14 @@
           <w:numId w:val="19"/>
         </w:numPr>
         <w:spacing w:after="0" w:line="276" w:lineRule="auto"/>
-      </w:pPr>
-      <w:r>
+        <w:rPr>
+          <w:highlight w:val="green"/>
+        </w:rPr>
+      </w:pPr>
+      <w:r>
+        <w:rPr>
+          <w:highlight w:val="green"/>
+        </w:rPr>
         <w:t>Afficher sur l'accueil la liste des grilles créées par les autres.</w:t>
       </w:r>
     </w:p>
@@ -1508,8 +1534,14 @@
           <w:numId w:val="19"/>
         </w:numPr>
         <w:spacing w:after="0" w:line="276" w:lineRule="auto"/>
-      </w:pPr>
-      <w:r>
+        <w:rPr>
+          <w:highlight w:val="green"/>
+        </w:rPr>
+      </w:pPr>
+      <w:r>
+        <w:rPr>
+          <w:highlight w:val="green"/>
+        </w:rPr>
         <w:t>Ajouter le bouton "Rejoindre" qui connecte le joueur à la bonne Room.</w:t>
       </w:r>
     </w:p>
@@ -1669,11 +1701,15 @@
           <w:numId w:val="20"/>
         </w:numPr>
         <w:spacing w:after="0" w:line="276" w:lineRule="auto"/>
-      </w:pPr>
-      <w:r>
-        <w:rPr>
-          <w:b/>
-          <w:bCs/>
+        <w:rPr>
+          <w:highlight w:val="green"/>
+        </w:rPr>
+      </w:pPr>
+      <w:r>
+        <w:rPr>
+          <w:b/>
+          <w:bCs/>
+          <w:highlight w:val="green"/>
         </w:rPr>
         <w:t>Les Comptes (Base de données)</w:t>
       </w:r>
@@ -1685,8 +1721,14 @@
           <w:numId w:val="20"/>
         </w:numPr>
         <w:spacing w:after="0" w:line="276" w:lineRule="auto"/>
-      </w:pPr>
-      <w:r>
+        <w:rPr>
+          <w:highlight w:val="green"/>
+        </w:rPr>
+      </w:pPr>
+      <w:r>
+        <w:rPr>
+          <w:highlight w:val="green"/>
+        </w:rPr>
         <w:t>Installer et connecter MongoDB.</w:t>
       </w:r>
     </w:p>
@@ -1697,8 +1739,14 @@
           <w:numId w:val="20"/>
         </w:numPr>
         <w:spacing w:after="0" w:line="276" w:lineRule="auto"/>
-      </w:pPr>
-      <w:r>
+        <w:rPr>
+          <w:highlight w:val="green"/>
+        </w:rPr>
+      </w:pPr>
+      <w:r>
+        <w:rPr>
+          <w:highlight w:val="green"/>
+        </w:rPr>
         <w:t>Créer le formulaire d'inscription / connexion simple (Pseudo + Mot de passe).</w:t>
       </w:r>
     </w:p>
@@ -6318,6 +6366,7 @@
     <w:rsid w:val="002C593A"/>
     <w:rsid w:val="002C5A7C"/>
     <w:rsid w:val="005335C0"/>
+    <w:rsid w:val="007C690D"/>
     <w:rsid w:val="008009AE"/>
     <w:rsid w:val="0087190E"/>
     <w:rsid w:val="00932D02"/>
@@ -6326,6 +6375,7 @@
     <w:rsid w:val="00B8107A"/>
     <w:rsid w:val="00BA58FB"/>
     <w:rsid w:val="00D558EC"/>
+    <w:rsid w:val="00D7592C"/>
     <w:rsid w:val="00F35910"/>
     <w:rsid w:val="00F55185"/>
     <w:rsid w:val="00FD7BF9"/>

</xml_diff>